<commit_message>
nuevos cambios pero no es porque l se pedia comparar metodos de clasificación con librerias.
</commit_message>
<xml_diff>
--- a/Doc/Informe .docx
+++ b/Doc/Informe .docx
@@ -736,7 +736,25 @@
             <w:sz w:val="24"/>
             <w:szCs w:val="24"/>
           </w:rPr>
-          <w:t>www.cs.ucd.ie/staff/nick/research/download/kushmerick-aa99.ps.gz</w:t>
+          <w:t>www.cs.ucd.ie/staff/nick/research/download/kushmerick-aa</w:t>
+        </w:r>
+        <w:r>
+          <w:rPr>
+            <w:rStyle w:val="Hipervnculo"/>
+            <w:rFonts w:cstheme="minorHAnsi"/>
+            <w:sz w:val="24"/>
+            <w:szCs w:val="24"/>
+          </w:rPr>
+          <w:t>9</w:t>
+        </w:r>
+        <w:r>
+          <w:rPr>
+            <w:rStyle w:val="Hipervnculo"/>
+            <w:rFonts w:cstheme="minorHAnsi"/>
+            <w:sz w:val="24"/>
+            <w:szCs w:val="24"/>
+          </w:rPr>
+          <w:t>9.ps.gz</w:t>
         </w:r>
       </w:hyperlink>
       <w:r>
@@ -928,46 +946,10 @@
     </w:p>
     <w:p>
       <w:pPr>
-        <w:pStyle w:val="Prrafodelista"/>
         <w:autoSpaceDE w:val="0"/>
         <w:autoSpaceDN w:val="0"/>
         <w:adjustRightInd w:val="0"/>
         <w:spacing w:after="0" w:line="240" w:lineRule="auto"/>
-        <w:ind w:left="1068"/>
-        <w:jc w:val="both"/>
-        <w:rPr>
-          <w:sz w:val="24"/>
-          <w:szCs w:val="24"/>
-          <w:lang w:val="es-ES"/>
-        </w:rPr>
-      </w:pPr>
-    </w:p>
-    <w:p>
-      <w:pPr>
-        <w:pStyle w:val="Prrafodelista"/>
-        <w:autoSpaceDE w:val="0"/>
-        <w:autoSpaceDN w:val="0"/>
-        <w:adjustRightInd w:val="0"/>
-        <w:spacing w:after="0" w:line="240" w:lineRule="auto"/>
-        <w:ind w:left="1068"/>
-        <w:jc w:val="both"/>
-        <w:rPr>
-          <w:rFonts w:cstheme="minorHAnsi"/>
-          <w:b/>
-          <w:color w:val="000000"/>
-          <w:sz w:val="24"/>
-          <w:szCs w:val="24"/>
-        </w:rPr>
-      </w:pPr>
-    </w:p>
-    <w:p>
-      <w:pPr>
-        <w:pStyle w:val="Prrafodelista"/>
-        <w:autoSpaceDE w:val="0"/>
-        <w:autoSpaceDN w:val="0"/>
-        <w:adjustRightInd w:val="0"/>
-        <w:spacing w:after="0" w:line="240" w:lineRule="auto"/>
-        <w:ind w:left="1068"/>
         <w:jc w:val="both"/>
         <w:rPr>
           <w:rFonts w:cstheme="minorHAnsi"/>
@@ -2643,7 +2625,27 @@
           <w:sz w:val="24"/>
           <w:szCs w:val="24"/>
         </w:rPr>
-        <w:t xml:space="preserve">, para ver </w:t>
+        <w:t>, para ver como se encuentran los datos en el archivo .</w:t>
+      </w:r>
+      <w:proofErr w:type="spellStart"/>
+      <w:r>
+        <w:rPr>
+          <w:rFonts w:cstheme="minorHAnsi"/>
+          <w:color w:val="000000"/>
+          <w:sz w:val="24"/>
+          <w:szCs w:val="24"/>
+        </w:rPr>
+        <w:t>csv</w:t>
+      </w:r>
+      <w:proofErr w:type="spellEnd"/>
+      <w:r>
+        <w:rPr>
+          <w:rFonts w:cstheme="minorHAnsi"/>
+          <w:color w:val="000000"/>
+          <w:sz w:val="24"/>
+          <w:szCs w:val="24"/>
+        </w:rPr>
+        <w:t xml:space="preserve">. Esto se realiza debido a que los datos NA son representados por “?” y el problema es que puede </w:t>
       </w:r>
       <w:r>
         <w:rPr>
@@ -2653,27 +2655,7 @@
           <w:szCs w:val="24"/>
         </w:rPr>
         <w:lastRenderedPageBreak/>
-        <w:t>como se encuentran los datos en el archivo .</w:t>
-      </w:r>
-      <w:proofErr w:type="spellStart"/>
-      <w:r>
-        <w:rPr>
-          <w:rFonts w:cstheme="minorHAnsi"/>
-          <w:color w:val="000000"/>
-          <w:sz w:val="24"/>
-          <w:szCs w:val="24"/>
-        </w:rPr>
-        <w:t>csv</w:t>
-      </w:r>
-      <w:proofErr w:type="spellEnd"/>
-      <w:r>
-        <w:rPr>
-          <w:rFonts w:cstheme="minorHAnsi"/>
-          <w:color w:val="000000"/>
-          <w:sz w:val="24"/>
-          <w:szCs w:val="24"/>
-        </w:rPr>
-        <w:t xml:space="preserve">. Esto se realiza debido a que los datos NA son representados por “?” y el problema es que puede haber distintas formas de estar escrito en el doc. lo cual no hace fácil reemplazar todos estos por NA. </w:t>
+        <w:t xml:space="preserve">haber distintas formas de estar escrito en el doc. lo cual no hace fácil reemplazar todos estos por NA. </w:t>
       </w:r>
     </w:p>
     <w:p>
@@ -3354,7 +3336,6 @@
         <w:rPr>
           <w:noProof/>
         </w:rPr>
-        <w:lastRenderedPageBreak/>
         <w:drawing>
           <wp:inline distT="0" distB="0" distL="0" distR="0" wp14:anchorId="16E3CF01" wp14:editId="650CF2CA">
             <wp:extent cx="3590925" cy="885825"/>
@@ -3407,6 +3388,7 @@
           <w:sz w:val="24"/>
           <w:szCs w:val="24"/>
         </w:rPr>
+        <w:lastRenderedPageBreak/>
         <w:t>Este comando muestra todas las celdas que se encuentran vacías, pero es muy difícil de dimensionar la cantidad de datos perdidos ya que son muchos datos.</w:t>
       </w:r>
     </w:p>
@@ -3858,16 +3840,15 @@
         </w:rPr>
         <w:br w:type="page"/>
       </w:r>
-      <w:bookmarkStart w:id="0" w:name="_GoBack"/>
-      <w:bookmarkEnd w:id="0"/>
-    </w:p>
-    <w:p>
-      <w:pPr>
-        <w:rPr>
+    </w:p>
+    <w:p>
+      <w:pPr>
+        <w:rPr>
+          <w:rStyle w:val="Hipervnculo"/>
           <w:rFonts w:asciiTheme="majorHAnsi" w:eastAsiaTheme="majorEastAsia" w:hAnsiTheme="majorHAnsi" w:cstheme="majorBidi"/>
-          <w:color w:val="2F5496" w:themeColor="accent1" w:themeShade="BF"/>
           <w:sz w:val="32"/>
           <w:szCs w:val="32"/>
+          <w:u w:val="none"/>
         </w:rPr>
       </w:pPr>
       <w:hyperlink r:id="rId13" w:history="1">
@@ -3879,7 +3860,7 @@
             <w:szCs w:val="32"/>
             <w:u w:val="none"/>
           </w:rPr>
-          <w:t>http://www.it.uc3m.es/jvillena/irc/pra</w:t>
+          <w:t>http://www.it.uc3m.es/jvillena/irc/practicas/03-04/18</w:t>
         </w:r>
         <w:r>
           <w:rPr>
@@ -3889,7 +3870,7 @@
             <w:szCs w:val="32"/>
             <w:u w:val="none"/>
           </w:rPr>
-          <w:t>c</w:t>
+          <w:t>.</w:t>
         </w:r>
         <w:r>
           <w:rPr>
@@ -3899,9 +3880,42 @@
             <w:szCs w:val="32"/>
             <w:u w:val="none"/>
           </w:rPr>
-          <w:t>ticas/03-04/18.mem.pdf</w:t>
+          <w:t>mem.pdf</w:t>
         </w:r>
       </w:hyperlink>
+    </w:p>
+    <w:p>
+      <w:pPr>
+        <w:rPr>
+          <w:rFonts w:asciiTheme="majorHAnsi" w:eastAsiaTheme="majorEastAsia" w:hAnsiTheme="majorHAnsi" w:cstheme="majorBidi"/>
+          <w:color w:val="2F5496" w:themeColor="accent1" w:themeShade="BF"/>
+          <w:sz w:val="32"/>
+          <w:szCs w:val="32"/>
+        </w:rPr>
+      </w:pPr>
+      <w:hyperlink r:id="rId14" w:history="1">
+        <w:r>
+          <w:rPr>
+            <w:rStyle w:val="Hipervnculo"/>
+            <w:rFonts w:asciiTheme="majorHAnsi" w:eastAsiaTheme="majorEastAsia" w:hAnsiTheme="majorHAnsi" w:cstheme="majorBidi"/>
+            <w:sz w:val="32"/>
+            <w:szCs w:val="32"/>
+          </w:rPr>
+          <w:t>http://www.sc.ehu.es/ccwbayes/docencia/mmcc/docs/lecturas-clasificacion/abstracts-resumir/kushmerick99learning.pdf</w:t>
+        </w:r>
+      </w:hyperlink>
+    </w:p>
+    <w:p>
+      <w:pPr>
+        <w:rPr>
+          <w:rFonts w:asciiTheme="majorHAnsi" w:eastAsiaTheme="majorEastAsia" w:hAnsiTheme="majorHAnsi" w:cstheme="majorBidi"/>
+          <w:color w:val="2F5496" w:themeColor="accent1" w:themeShade="BF"/>
+          <w:sz w:val="32"/>
+          <w:szCs w:val="32"/>
+        </w:rPr>
+      </w:pPr>
+      <w:bookmarkStart w:id="0" w:name="_GoBack"/>
+      <w:bookmarkEnd w:id="0"/>
     </w:p>
     <w:p>
       <w:pPr>
@@ -5677,7 +5691,7 @@
     <b:Month>04</b:Month>
     <b:Day>26</b:Day>
     <b:URL>http://berkeleyearth.org/data/</b:URL>
-    <b:RefOrder>1</b:RefOrder>
+    <b:RefOrder>2</b:RefOrder>
   </b:Source>
   <b:Source>
     <b:Tag>Eda15</b:Tag>
@@ -5699,7 +5713,7 @@
     <b:Month>10</b:Month>
     <b:Day>31</b:Day>
     <b:URL>http://rstadistica.blogspot.cl/2015/10/VentajasDesventajasR.html</b:URL>
-    <b:RefOrder>2</b:RefOrder>
+    <b:RefOrder>1</b:RefOrder>
   </b:Source>
   <b:Source>
     <b:Tag>BBV16</b:Tag>
@@ -5746,7 +5760,7 @@
 </file>
 
 <file path=customXml/itemProps1.xml><?xml version="1.0" encoding="utf-8"?>
-<ds:datastoreItem xmlns:ds="http://schemas.openxmlformats.org/officeDocument/2006/customXml" ds:itemID="{62CDF05D-2514-4DBB-A733-D4B1ED40F8D5}">
+<ds:datastoreItem xmlns:ds="http://schemas.openxmlformats.org/officeDocument/2006/customXml" ds:itemID="{D0C5A012-9E73-465A-830C-F4CD0F5D3807}">
   <ds:schemaRefs>
     <ds:schemaRef ds:uri="http://schemas.openxmlformats.org/officeDocument/2006/bibliography"/>
   </ds:schemaRefs>

</xml_diff>